<commit_message>
Update Cloud Service and Devops.docx
</commit_message>
<xml_diff>
--- a/Cloud Service and Devops.docx
+++ b/Cloud Service and Devops.docx
@@ -1,6 +1,6 @@
 
 <file path=word/document.xml><?xml version="1.0" encoding="utf-8"?>
-<w:document xmlns:wpc="http://schemas.microsoft.com/office/word/2010/wordprocessingCanvas" xmlns:cx="http://schemas.microsoft.com/office/drawing/2014/chartex" xmlns:mc="http://schemas.openxmlformats.org/markup-compatibility/2006" xmlns:o="urn:schemas-microsoft-com:office:office" xmlns:r="http://schemas.openxmlformats.org/officeDocument/2006/relationships" xmlns:m="http://schemas.openxmlformats.org/officeDocument/2006/math" xmlns:v="urn:schemas-microsoft-com:vml" xmlns:wp14="http://schemas.microsoft.com/office/word/2010/wordprocessingDrawing" xmlns:wp="http://schemas.openxmlformats.org/drawingml/2006/wordprocessingDrawing" xmlns:w10="urn:schemas-microsoft-com:office:word" xmlns:w="http://schemas.openxmlformats.org/wordprocessingml/2006/main" xmlns:w14="http://schemas.microsoft.com/office/word/2010/wordml" xmlns:w15="http://schemas.microsoft.com/office/word/2012/wordml" xmlns:w16se="http://schemas.microsoft.com/office/word/2015/wordml/symex" xmlns:wpg="http://schemas.microsoft.com/office/word/2010/wordprocessingGroup" xmlns:wpi="http://schemas.microsoft.com/office/word/2010/wordprocessingInk" xmlns:wne="http://schemas.microsoft.com/office/word/2006/wordml" xmlns:wps="http://schemas.microsoft.com/office/word/2010/wordprocessingShape" mc:Ignorable="w14 w15 w16se wp14">
+<w:document xmlns:wpc="http://schemas.microsoft.com/office/word/2010/wordprocessingCanvas" xmlns:cx="http://schemas.microsoft.com/office/drawing/2014/chartex" xmlns:cx1="http://schemas.microsoft.com/office/drawing/2015/9/8/chartex" xmlns:mc="http://schemas.openxmlformats.org/markup-compatibility/2006" xmlns:o="urn:schemas-microsoft-com:office:office" xmlns:r="http://schemas.openxmlformats.org/officeDocument/2006/relationships" xmlns:m="http://schemas.openxmlformats.org/officeDocument/2006/math" xmlns:v="urn:schemas-microsoft-com:vml" xmlns:wp14="http://schemas.microsoft.com/office/word/2010/wordprocessingDrawing" xmlns:wp="http://schemas.openxmlformats.org/drawingml/2006/wordprocessingDrawing" xmlns:w10="urn:schemas-microsoft-com:office:word" xmlns:w="http://schemas.openxmlformats.org/wordprocessingml/2006/main" xmlns:w14="http://schemas.microsoft.com/office/word/2010/wordml" xmlns:w15="http://schemas.microsoft.com/office/word/2012/wordml" xmlns:w16se="http://schemas.microsoft.com/office/word/2015/wordml/symex" xmlns:wpg="http://schemas.microsoft.com/office/word/2010/wordprocessingGroup" xmlns:wpi="http://schemas.microsoft.com/office/word/2010/wordprocessingInk" xmlns:wne="http://schemas.microsoft.com/office/word/2006/wordml" xmlns:wps="http://schemas.microsoft.com/office/word/2010/wordprocessingShape" mc:Ignorable="w14 w15 w16se wp14">
   <w:body>
     <w:p>
       <w:pPr>
@@ -37,7 +37,7 @@
             <v:path o:extrusionok="f" gradientshapeok="t" o:connecttype="rect"/>
             <o:lock v:ext="edit" aspectratio="t"/>
           </v:shapetype>
-          <v:shape id="_x0000_i1025" type="#_x0000_t75" style="width:450.4pt;height:359.25pt">
+          <v:shape id="_x0000_i1025" type="#_x0000_t75" style="width:450.75pt;height:359.25pt">
             <v:imagedata r:id="rId7" o:title="CloudMigration Approaches UML(2)"/>
           </v:shape>
         </w:pict>
@@ -63,7 +63,13 @@
         </w:numPr>
       </w:pPr>
       <w:r>
-        <w:t>Always not necessary to rearchictect apps into because of cost and time constraints.</w:t>
+        <w:t>Always not necessary to re</w:t>
+      </w:r>
+      <w:r>
+        <w:t>archit</w:t>
+      </w:r>
+      <w:r>
+        <w:t>ect apps into because of cost and time constraints.</w:t>
       </w:r>
     </w:p>
     <w:p>
@@ -979,26 +985,8 @@
       </w:r>
     </w:p>
     <w:p>
-      <w:bookmarkStart w:id="0" w:name="_GoBack"/>
-      <w:bookmarkEnd w:id="0"/>
-    </w:p>
-    <w:p>
-      <w:pPr>
-        <w:pStyle w:val="Heading1"/>
-      </w:pPr>
-      <w:r>
-        <w:t>Modernize existing .NET apps to Cloud-Optimized applications</w:t>
-      </w:r>
-    </w:p>
-    <w:p>
-      <w:pPr>
-        <w:pStyle w:val="Heading2"/>
-        <w:numPr>
-          <w:ilvl w:val="0"/>
-          <w:numId w:val="8"/>
-        </w:numPr>
-        <w:shd w:val="clear" w:color="auto" w:fill="FFFFFF"/>
-        <w:spacing w:before="480" w:after="180"/>
+      <w:pPr>
+        <w:pStyle w:val="Heading3"/>
         <w:rPr>
           <w:rFonts w:asciiTheme="minorHAnsi" w:eastAsiaTheme="minorHAnsi" w:hAnsiTheme="minorHAnsi" w:cstheme="minorBidi"/>
           <w:b/>
@@ -1009,78 +997,69 @@
       </w:pPr>
       <w:r>
         <w:rPr>
+          <w:noProof/>
+          <w:lang w:eastAsia="en-IN"/>
+        </w:rPr>
+        <w:drawing>
+          <wp:inline distT="0" distB="0" distL="0" distR="0">
+            <wp:extent cx="5724525" cy="2505075"/>
+            <wp:effectExtent l="0" t="0" r="9525" b="9525"/>
+            <wp:docPr id="2" name="Picture 2" descr="C:\Users\DELL PC\AppData\Local\Microsoft\Windows\INetCache\Content.Word\App-migration-strategies-rehost.jpeg"/>
+            <wp:cNvGraphicFramePr>
+              <a:graphicFrameLocks xmlns:a="http://schemas.openxmlformats.org/drawingml/2006/main" noChangeAspect="1"/>
+            </wp:cNvGraphicFramePr>
+            <a:graphic xmlns:a="http://schemas.openxmlformats.org/drawingml/2006/main">
+              <a:graphicData uri="http://schemas.openxmlformats.org/drawingml/2006/picture">
+                <pic:pic xmlns:pic="http://schemas.openxmlformats.org/drawingml/2006/picture">
+                  <pic:nvPicPr>
+                    <pic:cNvPr id="0" name="Picture 4" descr="C:\Users\DELL PC\AppData\Local\Microsoft\Windows\INetCache\Content.Word\App-migration-strategies-rehost.jpeg"/>
+                    <pic:cNvPicPr>
+                      <a:picLocks noChangeAspect="1" noChangeArrowheads="1"/>
+                    </pic:cNvPicPr>
+                  </pic:nvPicPr>
+                  <pic:blipFill>
+                    <a:blip r:embed="rId10" cstate="print">
+                      <a:extLst>
+                        <a:ext uri="{28A0092B-C50C-407E-A947-70E740481C1C}">
+                          <a14:useLocalDpi xmlns:a14="http://schemas.microsoft.com/office/drawing/2010/main" val="0"/>
+                        </a:ext>
+                      </a:extLst>
+                    </a:blip>
+                    <a:srcRect/>
+                    <a:stretch>
+                      <a:fillRect/>
+                    </a:stretch>
+                  </pic:blipFill>
+                  <pic:spPr bwMode="auto">
+                    <a:xfrm>
+                      <a:off x="0" y="0"/>
+                      <a:ext cx="5724525" cy="2505075"/>
+                    </a:xfrm>
+                    <a:prstGeom prst="rect">
+                      <a:avLst/>
+                    </a:prstGeom>
+                    <a:noFill/>
+                    <a:ln>
+                      <a:noFill/>
+                    </a:ln>
+                  </pic:spPr>
+                </pic:pic>
+              </a:graphicData>
+            </a:graphic>
+          </wp:inline>
+        </w:drawing>
+      </w:r>
+      <w:r>
+        <w:rPr>
           <w:rFonts w:asciiTheme="minorHAnsi" w:eastAsiaTheme="minorHAnsi" w:hAnsiTheme="minorHAnsi" w:cstheme="minorBidi"/>
           <w:b/>
           <w:color w:val="auto"/>
           <w:sz w:val="22"/>
           <w:szCs w:val="22"/>
         </w:rPr>
-        <w:t>Main pillars of a Cloud-Optimized application</w:t>
-      </w:r>
-    </w:p>
-    <w:p>
-      <w:pPr>
-        <w:pStyle w:val="ListParagraph"/>
-        <w:numPr>
-          <w:ilvl w:val="0"/>
-          <w:numId w:val="5"/>
-        </w:numPr>
-      </w:pPr>
-      <w:r>
-        <w:t xml:space="preserve">Containerized </w:t>
-      </w:r>
-    </w:p>
-    <w:p>
-      <w:pPr>
-        <w:pStyle w:val="ListParagraph"/>
-        <w:numPr>
-          <w:ilvl w:val="0"/>
-          <w:numId w:val="5"/>
-        </w:numPr>
-      </w:pPr>
-      <w:r>
-        <w:t>Resilient and scalable cloud</w:t>
-      </w:r>
-    </w:p>
-    <w:p>
-      <w:pPr>
-        <w:pStyle w:val="ListParagraph"/>
-        <w:numPr>
-          <w:ilvl w:val="0"/>
-          <w:numId w:val="5"/>
-        </w:numPr>
-      </w:pPr>
-      <w:r>
-        <w:rPr>
-          <w:bCs/>
-        </w:rPr>
-        <w:t>Monitoring</w:t>
-      </w:r>
-    </w:p>
-    <w:p>
-      <w:pPr>
-        <w:pStyle w:val="ListParagraph"/>
-        <w:numPr>
-          <w:ilvl w:val="0"/>
-          <w:numId w:val="5"/>
-        </w:numPr>
-      </w:pPr>
-      <w:r>
-        <w:rPr>
-          <w:bCs/>
-        </w:rPr>
-        <w:t xml:space="preserve">DevOps culture and continuous delivery </w:t>
-      </w:r>
-    </w:p>
-    <w:p>
-      <w:pPr>
-        <w:pStyle w:val="Heading2"/>
-        <w:numPr>
-          <w:ilvl w:val="0"/>
-          <w:numId w:val="8"/>
-        </w:numPr>
-        <w:shd w:val="clear" w:color="auto" w:fill="FFFFFF"/>
-        <w:spacing w:before="480" w:after="180"/>
+        <w:t xml:space="preserve">Why migrate existing </w:t>
+      </w:r>
+      <w:r>
         <w:rPr>
           <w:rFonts w:asciiTheme="minorHAnsi" w:eastAsiaTheme="minorHAnsi" w:hAnsiTheme="minorHAnsi" w:cstheme="minorBidi"/>
           <w:b/>
@@ -1088,7 +1067,8 @@
           <w:sz w:val="22"/>
           <w:szCs w:val="22"/>
         </w:rPr>
-      </w:pPr>
+        <w:t>Java</w:t>
+      </w:r>
       <w:r>
         <w:rPr>
           <w:rFonts w:asciiTheme="minorHAnsi" w:eastAsiaTheme="minorHAnsi" w:hAnsiTheme="minorHAnsi" w:cstheme="minorBidi"/>
@@ -1097,7 +1077,7 @@
           <w:sz w:val="22"/>
           <w:szCs w:val="22"/>
         </w:rPr>
-        <w:t>Microsoft technologies</w:t>
+        <w:t xml:space="preserve"> web applications to </w:t>
       </w:r>
       <w:r>
         <w:rPr>
@@ -1107,362 +1087,30 @@
           <w:sz w:val="22"/>
           <w:szCs w:val="22"/>
         </w:rPr>
-        <w:t xml:space="preserve"> in cloud-optimized application</w:t>
-      </w:r>
-    </w:p>
-    <w:p>
-      <w:pPr>
-        <w:pStyle w:val="ListParagraph"/>
-        <w:numPr>
-          <w:ilvl w:val="0"/>
-          <w:numId w:val="5"/>
-        </w:numPr>
-      </w:pPr>
-      <w:r>
-        <w:rPr>
-          <w:bCs/>
-        </w:rPr>
-        <w:t>Cloud infrastructure</w:t>
-      </w:r>
-    </w:p>
-    <w:p>
-      <w:pPr>
-        <w:pStyle w:val="ListParagraph"/>
-        <w:numPr>
-          <w:ilvl w:val="1"/>
-          <w:numId w:val="5"/>
-        </w:numPr>
-      </w:pPr>
-      <w:r>
-        <w:rPr>
-          <w:bCs/>
-        </w:rPr>
-        <w:t>IaaS</w:t>
-      </w:r>
-    </w:p>
-    <w:p>
-      <w:pPr>
-        <w:pStyle w:val="ListParagraph"/>
-        <w:numPr>
-          <w:ilvl w:val="0"/>
-          <w:numId w:val="5"/>
-        </w:numPr>
-      </w:pPr>
-      <w:r>
-        <w:t>Runtime</w:t>
-      </w:r>
-    </w:p>
-    <w:p>
-      <w:pPr>
-        <w:pStyle w:val="ListParagraph"/>
-        <w:numPr>
-          <w:ilvl w:val="1"/>
-          <w:numId w:val="5"/>
-        </w:numPr>
-        <w:rPr>
-          <w:rStyle w:val="Strong"/>
-          <w:bCs w:val="0"/>
-        </w:rPr>
-      </w:pPr>
-      <w:r>
-        <w:t>DockerEngine</w:t>
-      </w:r>
-    </w:p>
-    <w:p>
-      <w:pPr>
-        <w:pStyle w:val="ListParagraph"/>
-        <w:numPr>
-          <w:ilvl w:val="2"/>
-          <w:numId w:val="5"/>
-        </w:numPr>
-      </w:pPr>
-      <w:r>
-        <w:rPr>
-          <w:bCs/>
-        </w:rPr>
-        <w:t>Run On Linus or Windows container</w:t>
-      </w:r>
-    </w:p>
-    <w:p>
-      <w:pPr>
-        <w:pStyle w:val="ListParagraph"/>
-        <w:numPr>
-          <w:ilvl w:val="2"/>
-          <w:numId w:val="5"/>
-        </w:numPr>
-      </w:pPr>
-      <w:r>
-        <w:rPr>
-          <w:bCs/>
-        </w:rPr>
-        <w:t>.net application should run windows container</w:t>
-      </w:r>
-    </w:p>
-    <w:p>
-      <w:pPr>
-        <w:pStyle w:val="ListParagraph"/>
-        <w:numPr>
-          <w:ilvl w:val="0"/>
-          <w:numId w:val="5"/>
-        </w:numPr>
-      </w:pPr>
-      <w:r>
-        <w:rPr>
-          <w:bCs/>
-        </w:rPr>
-        <w:t>Managed Cloud</w:t>
-      </w:r>
-    </w:p>
-    <w:p>
-      <w:pPr>
-        <w:pStyle w:val="ListParagraph"/>
-        <w:numPr>
-          <w:ilvl w:val="1"/>
-          <w:numId w:val="5"/>
-        </w:numPr>
-      </w:pPr>
-      <w:r>
-        <w:rPr>
-          <w:rFonts w:ascii="Segoe UI" w:hAnsi="Segoe UI" w:cs="Segoe UI"/>
-          <w:color w:val="000000"/>
-          <w:shd w:val="clear" w:color="auto" w:fill="FFFFFF"/>
-        </w:rPr>
-        <w:t> When we choose a managed cloud option, we can avoid the expense and complexity of managing and supporting the underlying infrastructure, VMs, OS patches, and networking configuration</w:t>
-      </w:r>
-    </w:p>
-    <w:p>
-      <w:pPr>
-        <w:pStyle w:val="ListParagraph"/>
-        <w:numPr>
-          <w:ilvl w:val="1"/>
-          <w:numId w:val="5"/>
-        </w:numPr>
-      </w:pPr>
-      <w:r>
-        <w:rPr>
-          <w:rFonts w:ascii="Segoe UI" w:hAnsi="Segoe UI" w:cs="Segoe UI"/>
-          <w:color w:val="000000"/>
-          <w:shd w:val="clear" w:color="auto" w:fill="FFFFFF"/>
-        </w:rPr>
-        <w:lastRenderedPageBreak/>
-        <w:t>If we choose to migrate by using IaaS, we are responsible for all of these tasks, and for associated costs.</w:t>
-      </w:r>
-    </w:p>
-    <w:p>
-      <w:pPr>
-        <w:pStyle w:val="ListParagraph"/>
-        <w:numPr>
-          <w:ilvl w:val="1"/>
-          <w:numId w:val="5"/>
-        </w:numPr>
-      </w:pPr>
-      <w:r>
-        <w:rPr>
-          <w:rFonts w:ascii="Segoe UI" w:hAnsi="Segoe UI" w:cs="Segoe UI"/>
-          <w:color w:val="000000"/>
-          <w:shd w:val="clear" w:color="auto" w:fill="FFFFFF"/>
-        </w:rPr>
-        <w:t>Examples</w:t>
-      </w:r>
-    </w:p>
-    <w:p>
-      <w:pPr>
-        <w:pStyle w:val="ListParagraph"/>
-        <w:numPr>
-          <w:ilvl w:val="2"/>
-          <w:numId w:val="5"/>
-        </w:numPr>
-      </w:pPr>
-      <w:r>
-        <w:rPr>
-          <w:rFonts w:ascii="Segoe UI" w:hAnsi="Segoe UI" w:cs="Segoe UI"/>
-          <w:color w:val="000000"/>
-          <w:shd w:val="clear" w:color="auto" w:fill="FFFFFF"/>
-        </w:rPr>
-        <w:t>Azure SQL DB</w:t>
-      </w:r>
-    </w:p>
-    <w:p>
-      <w:pPr>
-        <w:pStyle w:val="ListParagraph"/>
-        <w:numPr>
-          <w:ilvl w:val="2"/>
-          <w:numId w:val="5"/>
-        </w:numPr>
-      </w:pPr>
-      <w:r>
-        <w:rPr>
-          <w:rFonts w:ascii="Segoe UI" w:hAnsi="Segoe UI" w:cs="Segoe UI"/>
-          <w:color w:val="000000"/>
-          <w:shd w:val="clear" w:color="auto" w:fill="FFFFFF"/>
-        </w:rPr>
-        <w:t>Azure Storage</w:t>
-      </w:r>
-    </w:p>
-    <w:p>
-      <w:pPr>
-        <w:pStyle w:val="ListParagraph"/>
-        <w:numPr>
-          <w:ilvl w:val="2"/>
-          <w:numId w:val="5"/>
-        </w:numPr>
-      </w:pPr>
-      <w:r>
-        <w:rPr>
-          <w:rFonts w:ascii="Segoe UI" w:hAnsi="Segoe UI" w:cs="Segoe UI"/>
-          <w:color w:val="000000"/>
-          <w:shd w:val="clear" w:color="auto" w:fill="FFFFFF"/>
-        </w:rPr>
-        <w:t>Azure redis cache</w:t>
-      </w:r>
-    </w:p>
-    <w:p>
-      <w:pPr>
-        <w:pStyle w:val="ListParagraph"/>
-        <w:numPr>
-          <w:ilvl w:val="2"/>
-          <w:numId w:val="5"/>
-        </w:numPr>
-      </w:pPr>
-      <w:r>
-        <w:rPr>
-          <w:rFonts w:ascii="Segoe UI" w:hAnsi="Segoe UI" w:cs="Segoe UI"/>
-          <w:color w:val="000000"/>
-          <w:shd w:val="clear" w:color="auto" w:fill="FFFFFF"/>
-        </w:rPr>
-        <w:t>Azure Cosmos DB</w:t>
-      </w:r>
-    </w:p>
-    <w:p>
-      <w:pPr>
-        <w:pStyle w:val="ListParagraph"/>
-        <w:numPr>
-          <w:ilvl w:val="2"/>
-          <w:numId w:val="5"/>
-        </w:numPr>
-      </w:pPr>
-      <w:r>
-        <w:rPr>
-          <w:rFonts w:ascii="Segoe UI" w:hAnsi="Segoe UI" w:cs="Segoe UI"/>
-          <w:color w:val="000000"/>
-          <w:shd w:val="clear" w:color="auto" w:fill="FFFFFF"/>
-        </w:rPr>
-        <w:t>Azure App Service</w:t>
-      </w:r>
-    </w:p>
-    <w:p>
-      <w:pPr>
-        <w:pStyle w:val="ListParagraph"/>
-        <w:numPr>
-          <w:ilvl w:val="2"/>
-          <w:numId w:val="5"/>
-        </w:numPr>
-      </w:pPr>
-      <w:r>
-        <w:rPr>
-          <w:rFonts w:ascii="Segoe UI" w:hAnsi="Segoe UI" w:cs="Segoe UI"/>
-          <w:color w:val="000000"/>
-          <w:shd w:val="clear" w:color="auto" w:fill="FFFFFF"/>
-        </w:rPr>
-        <w:t>AKS</w:t>
-      </w:r>
-    </w:p>
-    <w:p>
-      <w:pPr>
-        <w:pStyle w:val="ListParagraph"/>
-        <w:numPr>
-          <w:ilvl w:val="2"/>
-          <w:numId w:val="5"/>
-        </w:numPr>
-      </w:pPr>
-      <w:r>
-        <w:rPr>
-          <w:rFonts w:ascii="Segoe UI" w:hAnsi="Segoe UI" w:cs="Segoe UI"/>
-          <w:color w:val="000000"/>
-          <w:shd w:val="clear" w:color="auto" w:fill="FFFFFF"/>
-        </w:rPr>
-        <w:t>Etc</w:t>
-      </w:r>
-    </w:p>
-    <w:p>
-      <w:pPr>
-        <w:pStyle w:val="ListParagraph"/>
-        <w:numPr>
-          <w:ilvl w:val="0"/>
-          <w:numId w:val="5"/>
-        </w:numPr>
-      </w:pPr>
-      <w:r>
-        <w:rPr>
-          <w:rFonts w:ascii="Segoe UI" w:hAnsi="Segoe UI" w:cs="Segoe UI"/>
-          <w:color w:val="000000"/>
-          <w:shd w:val="clear" w:color="auto" w:fill="FFFFFF"/>
-        </w:rPr>
-        <w:t>Application Life cycle</w:t>
-      </w:r>
-    </w:p>
-    <w:p>
-      <w:pPr>
-        <w:pStyle w:val="ListParagraph"/>
-        <w:numPr>
-          <w:ilvl w:val="1"/>
-          <w:numId w:val="5"/>
-        </w:numPr>
-      </w:pPr>
-      <w:r>
-        <w:rPr>
-          <w:rFonts w:ascii="Segoe UI" w:hAnsi="Segoe UI" w:cs="Segoe UI"/>
-          <w:color w:val="000000"/>
-          <w:shd w:val="clear" w:color="auto" w:fill="FFFFFF"/>
-        </w:rPr>
-        <w:t>Azure DevOPs Service</w:t>
-      </w:r>
-    </w:p>
-    <w:p>
-      <w:pPr>
-        <w:pStyle w:val="ListParagraph"/>
-        <w:numPr>
-          <w:ilvl w:val="1"/>
-          <w:numId w:val="5"/>
-        </w:numPr>
-      </w:pPr>
-      <w:r>
-        <w:rPr>
-          <w:rFonts w:ascii="Segoe UI" w:hAnsi="Segoe UI" w:cs="Segoe UI"/>
-          <w:color w:val="000000"/>
-          <w:shd w:val="clear" w:color="auto" w:fill="FFFFFF"/>
-        </w:rPr>
-        <w:t>Jenkins</w:t>
-      </w:r>
-    </w:p>
-    <w:p/>
-    <w:p>
-      <w:pPr>
-        <w:pStyle w:val="Heading1"/>
-      </w:pPr>
-      <w:r>
-        <w:t>Modernize existing .NET apps to Cloud-Optimized applications</w:t>
-      </w:r>
-    </w:p>
-    <w:p>
-      <w:pPr>
-        <w:pStyle w:val="ListParagraph"/>
-        <w:rPr>
-          <w:rFonts w:ascii="Segoe UI" w:hAnsi="Segoe UI" w:cs="Segoe UI"/>
-          <w:color w:val="000000"/>
-          <w:shd w:val="clear" w:color="auto" w:fill="FFFFFF"/>
-        </w:rPr>
-      </w:pPr>
-    </w:p>
-    <w:p>
-      <w:pPr>
-        <w:pStyle w:val="Heading2"/>
-        <w:numPr>
-          <w:ilvl w:val="0"/>
-          <w:numId w:val="8"/>
-        </w:numPr>
-        <w:shd w:val="clear" w:color="auto" w:fill="FFFFFF"/>
-        <w:spacing w:before="480" w:after="180"/>
+        <w:t>Cloud Servers</w:t>
+      </w:r>
+    </w:p>
+    <w:p>
+      <w:pPr>
+        <w:pStyle w:val="ListParagraph"/>
+        <w:numPr>
+          <w:ilvl w:val="0"/>
+          <w:numId w:val="5"/>
+        </w:numPr>
+      </w:pPr>
+      <w:r>
+        <w:t xml:space="preserve">The main reason to migrate to the cloud, </w:t>
+      </w:r>
+      <w:r>
+        <w:t>much like with .NET applications</w:t>
+      </w:r>
+      <w:r>
+        <w:t xml:space="preserve"> is to achieve cost reductions. By using more managed infrastructure services, organization can lower its investment in hardware maintenance, server or VM provisioning and deployment, and infrastructure management.</w:t>
+      </w:r>
+    </w:p>
+    <w:p>
+      <w:pPr>
+        <w:pStyle w:val="Heading3"/>
         <w:rPr>
           <w:rFonts w:asciiTheme="minorHAnsi" w:eastAsiaTheme="minorHAnsi" w:hAnsiTheme="minorHAnsi" w:cstheme="minorBidi"/>
           <w:b/>
@@ -1479,6 +1127,606 @@
           <w:sz w:val="22"/>
           <w:szCs w:val="22"/>
         </w:rPr>
+        <w:t>When to migrate to IaaS instead of to PaaS</w:t>
+      </w:r>
+    </w:p>
+    <w:p>
+      <w:pPr>
+        <w:pStyle w:val="ListParagraph"/>
+        <w:numPr>
+          <w:ilvl w:val="0"/>
+          <w:numId w:val="5"/>
+        </w:numPr>
+      </w:pPr>
+      <w:r>
+        <w:t>If goal is to move app from on premise to Cloud</w:t>
+      </w:r>
+    </w:p>
+    <w:p>
+      <w:pPr>
+        <w:pStyle w:val="ListParagraph"/>
+        <w:numPr>
+          <w:ilvl w:val="0"/>
+          <w:numId w:val="5"/>
+        </w:numPr>
+        <w:rPr>
+          <w:rFonts w:cstheme="minorHAnsi"/>
+          <w:color w:val="000000"/>
+          <w:shd w:val="clear" w:color="auto" w:fill="FFFFFF"/>
+        </w:rPr>
+      </w:pPr>
+      <w:r>
+        <w:rPr>
+          <w:rFonts w:cstheme="minorHAnsi"/>
+          <w:color w:val="000000"/>
+          <w:shd w:val="clear" w:color="auto" w:fill="FFFFFF"/>
+        </w:rPr>
+        <w:t xml:space="preserve">If the goal is to shift to a more complex cloud architecture then we can LiftNShift applications to cloud servers since then </w:t>
+      </w:r>
+      <w:r>
+        <w:rPr>
+          <w:rFonts w:cstheme="minorHAnsi"/>
+          <w:color w:val="000000"/>
+          <w:shd w:val="clear" w:color="auto" w:fill="FFFFFF"/>
+        </w:rPr>
+        <w:t>applications are easier to optimize/re-architect once they’re already running in the cloud.</w:t>
+      </w:r>
+    </w:p>
+    <w:p>
+      <w:pPr>
+        <w:pStyle w:val="Heading3"/>
+        <w:numPr>
+          <w:ilvl w:val="0"/>
+          <w:numId w:val="5"/>
+        </w:numPr>
+        <w:rPr>
+          <w:rFonts w:asciiTheme="minorHAnsi" w:eastAsiaTheme="minorHAnsi" w:hAnsiTheme="minorHAnsi" w:cstheme="minorBidi"/>
+          <w:b/>
+          <w:color w:val="auto"/>
+          <w:sz w:val="22"/>
+          <w:szCs w:val="22"/>
+        </w:rPr>
+      </w:pPr>
+      <w:r>
+        <w:rPr>
+          <w:rFonts w:asciiTheme="minorHAnsi" w:eastAsiaTheme="minorHAnsi" w:hAnsiTheme="minorHAnsi" w:cstheme="minorHAnsi"/>
+          <w:b/>
+          <w:color w:val="000000"/>
+          <w:sz w:val="22"/>
+          <w:szCs w:val="22"/>
+          <w:shd w:val="clear" w:color="auto" w:fill="FFFFFF"/>
+        </w:rPr>
+        <w:lastRenderedPageBreak/>
+        <w:t>F</w:t>
+      </w:r>
+      <w:r>
+        <w:rPr>
+          <w:rFonts w:asciiTheme="minorHAnsi" w:eastAsiaTheme="minorHAnsi" w:hAnsiTheme="minorHAnsi" w:cstheme="minorBidi"/>
+          <w:b/>
+          <w:color w:val="auto"/>
+          <w:sz w:val="22"/>
+          <w:szCs w:val="22"/>
+        </w:rPr>
+        <w:t>or Migration use following tools</w:t>
+      </w:r>
+    </w:p>
+    <w:p>
+      <w:pPr>
+        <w:pStyle w:val="ListParagraph"/>
+        <w:numPr>
+          <w:ilvl w:val="0"/>
+          <w:numId w:val="5"/>
+        </w:numPr>
+      </w:pPr>
+      <w:r>
+        <w:t>AWS CLI for VM import</w:t>
+      </w:r>
+    </w:p>
+    <w:p/>
+    <w:p>
+      <w:pPr>
+        <w:pStyle w:val="Heading1"/>
+      </w:pPr>
+      <w:r>
+        <w:t xml:space="preserve">Modernize existing </w:t>
+      </w:r>
+      <w:r>
+        <w:t>monolithic applications</w:t>
+      </w:r>
+      <w:r>
+        <w:t xml:space="preserve"> to Cloud-Optimized applications</w:t>
+      </w:r>
+    </w:p>
+    <w:p>
+      <w:pPr>
+        <w:pStyle w:val="Heading2"/>
+        <w:numPr>
+          <w:ilvl w:val="0"/>
+          <w:numId w:val="8"/>
+        </w:numPr>
+        <w:shd w:val="clear" w:color="auto" w:fill="FFFFFF"/>
+        <w:spacing w:before="480" w:after="180"/>
+        <w:rPr>
+          <w:rFonts w:asciiTheme="minorHAnsi" w:eastAsiaTheme="minorHAnsi" w:hAnsiTheme="minorHAnsi" w:cstheme="minorBidi"/>
+          <w:b/>
+          <w:color w:val="auto"/>
+          <w:sz w:val="22"/>
+          <w:szCs w:val="22"/>
+        </w:rPr>
+      </w:pPr>
+      <w:r>
+        <w:rPr>
+          <w:rFonts w:asciiTheme="minorHAnsi" w:eastAsiaTheme="minorHAnsi" w:hAnsiTheme="minorHAnsi" w:cstheme="minorBidi"/>
+          <w:b/>
+          <w:color w:val="auto"/>
+          <w:sz w:val="22"/>
+          <w:szCs w:val="22"/>
+        </w:rPr>
+        <w:t>Main pillars of a Cloud-Optimized application</w:t>
+      </w:r>
+    </w:p>
+    <w:p>
+      <w:pPr>
+        <w:pStyle w:val="ListParagraph"/>
+        <w:numPr>
+          <w:ilvl w:val="0"/>
+          <w:numId w:val="5"/>
+        </w:numPr>
+      </w:pPr>
+      <w:r>
+        <w:t xml:space="preserve">Containerized </w:t>
+      </w:r>
+    </w:p>
+    <w:p>
+      <w:pPr>
+        <w:pStyle w:val="ListParagraph"/>
+        <w:numPr>
+          <w:ilvl w:val="0"/>
+          <w:numId w:val="5"/>
+        </w:numPr>
+      </w:pPr>
+      <w:r>
+        <w:t>Resilient and scalable cloud</w:t>
+      </w:r>
+    </w:p>
+    <w:p>
+      <w:pPr>
+        <w:pStyle w:val="ListParagraph"/>
+        <w:numPr>
+          <w:ilvl w:val="0"/>
+          <w:numId w:val="5"/>
+        </w:numPr>
+      </w:pPr>
+      <w:r>
+        <w:rPr>
+          <w:bCs/>
+        </w:rPr>
+        <w:t>Monitoring</w:t>
+      </w:r>
+    </w:p>
+    <w:p>
+      <w:pPr>
+        <w:pStyle w:val="ListParagraph"/>
+        <w:numPr>
+          <w:ilvl w:val="0"/>
+          <w:numId w:val="5"/>
+        </w:numPr>
+      </w:pPr>
+      <w:r>
+        <w:rPr>
+          <w:bCs/>
+        </w:rPr>
+        <w:t xml:space="preserve">DevOps culture and continuous delivery </w:t>
+      </w:r>
+    </w:p>
+    <w:p>
+      <w:pPr>
+        <w:pStyle w:val="Heading2"/>
+        <w:numPr>
+          <w:ilvl w:val="0"/>
+          <w:numId w:val="8"/>
+        </w:numPr>
+        <w:shd w:val="clear" w:color="auto" w:fill="FFFFFF"/>
+        <w:spacing w:before="480" w:after="180"/>
+        <w:rPr>
+          <w:rFonts w:asciiTheme="minorHAnsi" w:eastAsiaTheme="minorHAnsi" w:hAnsiTheme="minorHAnsi" w:cstheme="minorBidi"/>
+          <w:b/>
+          <w:color w:val="auto"/>
+          <w:sz w:val="22"/>
+          <w:szCs w:val="22"/>
+        </w:rPr>
+      </w:pPr>
+      <w:r>
+        <w:rPr>
+          <w:rFonts w:asciiTheme="minorHAnsi" w:eastAsiaTheme="minorHAnsi" w:hAnsiTheme="minorHAnsi" w:cstheme="minorBidi"/>
+          <w:b/>
+          <w:color w:val="auto"/>
+          <w:sz w:val="22"/>
+          <w:szCs w:val="22"/>
+        </w:rPr>
+        <w:t>Microsoft technologies</w:t>
+      </w:r>
+      <w:r>
+        <w:rPr>
+          <w:rFonts w:asciiTheme="minorHAnsi" w:eastAsiaTheme="minorHAnsi" w:hAnsiTheme="minorHAnsi" w:cstheme="minorBidi"/>
+          <w:b/>
+          <w:color w:val="auto"/>
+          <w:sz w:val="22"/>
+          <w:szCs w:val="22"/>
+        </w:rPr>
+        <w:t xml:space="preserve"> in cloud-optimized application</w:t>
+      </w:r>
+    </w:p>
+    <w:p>
+      <w:pPr>
+        <w:pStyle w:val="ListParagraph"/>
+        <w:numPr>
+          <w:ilvl w:val="0"/>
+          <w:numId w:val="5"/>
+        </w:numPr>
+      </w:pPr>
+      <w:r>
+        <w:rPr>
+          <w:bCs/>
+        </w:rPr>
+        <w:t>Cloud infrastructure</w:t>
+      </w:r>
+    </w:p>
+    <w:p>
+      <w:pPr>
+        <w:pStyle w:val="ListParagraph"/>
+        <w:numPr>
+          <w:ilvl w:val="1"/>
+          <w:numId w:val="5"/>
+        </w:numPr>
+      </w:pPr>
+      <w:r>
+        <w:rPr>
+          <w:bCs/>
+        </w:rPr>
+        <w:t>IaaS</w:t>
+      </w:r>
+    </w:p>
+    <w:p>
+      <w:pPr>
+        <w:pStyle w:val="ListParagraph"/>
+        <w:numPr>
+          <w:ilvl w:val="0"/>
+          <w:numId w:val="5"/>
+        </w:numPr>
+      </w:pPr>
+      <w:r>
+        <w:t>Runtime</w:t>
+      </w:r>
+    </w:p>
+    <w:p>
+      <w:pPr>
+        <w:pStyle w:val="ListParagraph"/>
+        <w:numPr>
+          <w:ilvl w:val="1"/>
+          <w:numId w:val="5"/>
+        </w:numPr>
+        <w:rPr>
+          <w:rStyle w:val="Strong"/>
+          <w:bCs w:val="0"/>
+        </w:rPr>
+      </w:pPr>
+      <w:r>
+        <w:t>DockerEngine</w:t>
+      </w:r>
+    </w:p>
+    <w:p>
+      <w:pPr>
+        <w:pStyle w:val="ListParagraph"/>
+        <w:numPr>
+          <w:ilvl w:val="2"/>
+          <w:numId w:val="5"/>
+        </w:numPr>
+      </w:pPr>
+      <w:r>
+        <w:rPr>
+          <w:bCs/>
+        </w:rPr>
+        <w:t>Run On Linus or Windows container</w:t>
+      </w:r>
+    </w:p>
+    <w:p>
+      <w:pPr>
+        <w:pStyle w:val="ListParagraph"/>
+        <w:numPr>
+          <w:ilvl w:val="2"/>
+          <w:numId w:val="5"/>
+        </w:numPr>
+      </w:pPr>
+      <w:r>
+        <w:rPr>
+          <w:bCs/>
+        </w:rPr>
+        <w:t>.net application should run windows container</w:t>
+      </w:r>
+    </w:p>
+    <w:p>
+      <w:pPr>
+        <w:pStyle w:val="ListParagraph"/>
+        <w:numPr>
+          <w:ilvl w:val="0"/>
+          <w:numId w:val="5"/>
+        </w:numPr>
+      </w:pPr>
+      <w:r>
+        <w:rPr>
+          <w:bCs/>
+        </w:rPr>
+        <w:t>Managed Cloud</w:t>
+      </w:r>
+    </w:p>
+    <w:p>
+      <w:pPr>
+        <w:pStyle w:val="ListParagraph"/>
+        <w:numPr>
+          <w:ilvl w:val="1"/>
+          <w:numId w:val="5"/>
+        </w:numPr>
+      </w:pPr>
+      <w:r>
+        <w:rPr>
+          <w:rFonts w:ascii="Segoe UI" w:hAnsi="Segoe UI" w:cs="Segoe UI"/>
+          <w:color w:val="000000"/>
+          <w:shd w:val="clear" w:color="auto" w:fill="FFFFFF"/>
+        </w:rPr>
+        <w:t> When we choose a managed cloud option, we can avoid the expense and complexity of managing and supporting the underlying infrastructure, VMs, OS patches, and networking configuration</w:t>
+      </w:r>
+    </w:p>
+    <w:p>
+      <w:pPr>
+        <w:pStyle w:val="ListParagraph"/>
+        <w:numPr>
+          <w:ilvl w:val="1"/>
+          <w:numId w:val="5"/>
+        </w:numPr>
+      </w:pPr>
+      <w:r>
+        <w:rPr>
+          <w:rFonts w:ascii="Segoe UI" w:hAnsi="Segoe UI" w:cs="Segoe UI"/>
+          <w:color w:val="000000"/>
+          <w:shd w:val="clear" w:color="auto" w:fill="FFFFFF"/>
+        </w:rPr>
+        <w:t>If we choose to migrate by using IaaS, we are responsible for all of these tasks, and for associated costs.</w:t>
+      </w:r>
+    </w:p>
+    <w:p>
+      <w:pPr>
+        <w:pStyle w:val="ListParagraph"/>
+        <w:numPr>
+          <w:ilvl w:val="1"/>
+          <w:numId w:val="5"/>
+        </w:numPr>
+      </w:pPr>
+      <w:r>
+        <w:rPr>
+          <w:rFonts w:ascii="Segoe UI" w:hAnsi="Segoe UI" w:cs="Segoe UI"/>
+          <w:color w:val="000000"/>
+          <w:shd w:val="clear" w:color="auto" w:fill="FFFFFF"/>
+        </w:rPr>
+        <w:t>Examples</w:t>
+      </w:r>
+    </w:p>
+    <w:p>
+      <w:pPr>
+        <w:pStyle w:val="ListParagraph"/>
+        <w:numPr>
+          <w:ilvl w:val="2"/>
+          <w:numId w:val="5"/>
+        </w:numPr>
+      </w:pPr>
+      <w:r>
+        <w:rPr>
+          <w:rFonts w:ascii="Segoe UI" w:hAnsi="Segoe UI" w:cs="Segoe UI"/>
+          <w:color w:val="000000"/>
+          <w:shd w:val="clear" w:color="auto" w:fill="FFFFFF"/>
+        </w:rPr>
+        <w:t>Azure SQL DB</w:t>
+      </w:r>
+    </w:p>
+    <w:p>
+      <w:pPr>
+        <w:pStyle w:val="ListParagraph"/>
+        <w:numPr>
+          <w:ilvl w:val="2"/>
+          <w:numId w:val="5"/>
+        </w:numPr>
+      </w:pPr>
+      <w:r>
+        <w:rPr>
+          <w:rFonts w:ascii="Segoe UI" w:hAnsi="Segoe UI" w:cs="Segoe UI"/>
+          <w:color w:val="000000"/>
+          <w:shd w:val="clear" w:color="auto" w:fill="FFFFFF"/>
+        </w:rPr>
+        <w:t>Azure Storage</w:t>
+      </w:r>
+    </w:p>
+    <w:p>
+      <w:pPr>
+        <w:pStyle w:val="ListParagraph"/>
+        <w:numPr>
+          <w:ilvl w:val="2"/>
+          <w:numId w:val="5"/>
+        </w:numPr>
+      </w:pPr>
+      <w:r>
+        <w:rPr>
+          <w:rFonts w:ascii="Segoe UI" w:hAnsi="Segoe UI" w:cs="Segoe UI"/>
+          <w:color w:val="000000"/>
+          <w:shd w:val="clear" w:color="auto" w:fill="FFFFFF"/>
+        </w:rPr>
+        <w:t>Azure redis cache</w:t>
+      </w:r>
+    </w:p>
+    <w:p>
+      <w:pPr>
+        <w:pStyle w:val="ListParagraph"/>
+        <w:numPr>
+          <w:ilvl w:val="2"/>
+          <w:numId w:val="5"/>
+        </w:numPr>
+      </w:pPr>
+      <w:r>
+        <w:rPr>
+          <w:rFonts w:ascii="Segoe UI" w:hAnsi="Segoe UI" w:cs="Segoe UI"/>
+          <w:color w:val="000000"/>
+          <w:shd w:val="clear" w:color="auto" w:fill="FFFFFF"/>
+        </w:rPr>
+        <w:t>Azure Cosmos DB</w:t>
+      </w:r>
+    </w:p>
+    <w:p>
+      <w:pPr>
+        <w:pStyle w:val="ListParagraph"/>
+        <w:numPr>
+          <w:ilvl w:val="2"/>
+          <w:numId w:val="5"/>
+        </w:numPr>
+      </w:pPr>
+      <w:r>
+        <w:rPr>
+          <w:rFonts w:ascii="Segoe UI" w:hAnsi="Segoe UI" w:cs="Segoe UI"/>
+          <w:color w:val="000000"/>
+          <w:shd w:val="clear" w:color="auto" w:fill="FFFFFF"/>
+        </w:rPr>
+        <w:t>Azure App Service</w:t>
+      </w:r>
+    </w:p>
+    <w:p>
+      <w:pPr>
+        <w:pStyle w:val="ListParagraph"/>
+        <w:numPr>
+          <w:ilvl w:val="2"/>
+          <w:numId w:val="5"/>
+        </w:numPr>
+      </w:pPr>
+      <w:r>
+        <w:rPr>
+          <w:rFonts w:ascii="Segoe UI" w:hAnsi="Segoe UI" w:cs="Segoe UI"/>
+          <w:color w:val="000000"/>
+          <w:shd w:val="clear" w:color="auto" w:fill="FFFFFF"/>
+        </w:rPr>
+        <w:t>AKS</w:t>
+      </w:r>
+    </w:p>
+    <w:p>
+      <w:pPr>
+        <w:pStyle w:val="ListParagraph"/>
+        <w:numPr>
+          <w:ilvl w:val="2"/>
+          <w:numId w:val="5"/>
+        </w:numPr>
+      </w:pPr>
+      <w:r>
+        <w:rPr>
+          <w:rFonts w:ascii="Segoe UI" w:hAnsi="Segoe UI" w:cs="Segoe UI"/>
+          <w:color w:val="000000"/>
+          <w:shd w:val="clear" w:color="auto" w:fill="FFFFFF"/>
+        </w:rPr>
+        <w:t>Etc</w:t>
+      </w:r>
+    </w:p>
+    <w:p>
+      <w:pPr>
+        <w:pStyle w:val="ListParagraph"/>
+        <w:numPr>
+          <w:ilvl w:val="0"/>
+          <w:numId w:val="5"/>
+        </w:numPr>
+      </w:pPr>
+      <w:r>
+        <w:rPr>
+          <w:rFonts w:ascii="Segoe UI" w:hAnsi="Segoe UI" w:cs="Segoe UI"/>
+          <w:color w:val="000000"/>
+          <w:shd w:val="clear" w:color="auto" w:fill="FFFFFF"/>
+        </w:rPr>
+        <w:t>Application Life cycle</w:t>
+      </w:r>
+    </w:p>
+    <w:p>
+      <w:pPr>
+        <w:pStyle w:val="ListParagraph"/>
+        <w:numPr>
+          <w:ilvl w:val="1"/>
+          <w:numId w:val="5"/>
+        </w:numPr>
+      </w:pPr>
+      <w:r>
+        <w:rPr>
+          <w:rFonts w:ascii="Segoe UI" w:hAnsi="Segoe UI" w:cs="Segoe UI"/>
+          <w:color w:val="000000"/>
+          <w:shd w:val="clear" w:color="auto" w:fill="FFFFFF"/>
+        </w:rPr>
+        <w:t>Azure DevOPs Service</w:t>
+      </w:r>
+    </w:p>
+    <w:p>
+      <w:pPr>
+        <w:pStyle w:val="ListParagraph"/>
+        <w:numPr>
+          <w:ilvl w:val="1"/>
+          <w:numId w:val="5"/>
+        </w:numPr>
+      </w:pPr>
+      <w:r>
+        <w:rPr>
+          <w:rFonts w:ascii="Segoe UI" w:hAnsi="Segoe UI" w:cs="Segoe UI"/>
+          <w:color w:val="000000"/>
+          <w:shd w:val="clear" w:color="auto" w:fill="FFFFFF"/>
+        </w:rPr>
+        <w:t>Jenkins</w:t>
+      </w:r>
+    </w:p>
+    <w:p/>
+    <w:p/>
+    <w:p>
+      <w:pPr>
+        <w:pStyle w:val="Heading1"/>
+      </w:pPr>
+      <w:r>
+        <w:lastRenderedPageBreak/>
+        <w:t>Modernize existing .NET apps to Cloud-Optimized applications</w:t>
+      </w:r>
+    </w:p>
+    <w:p>
+      <w:pPr>
+        <w:pStyle w:val="ListParagraph"/>
+        <w:rPr>
+          <w:rFonts w:ascii="Segoe UI" w:hAnsi="Segoe UI" w:cs="Segoe UI"/>
+          <w:color w:val="000000"/>
+          <w:shd w:val="clear" w:color="auto" w:fill="FFFFFF"/>
+        </w:rPr>
+      </w:pPr>
+    </w:p>
+    <w:p>
+      <w:pPr>
+        <w:pStyle w:val="Heading2"/>
+        <w:numPr>
+          <w:ilvl w:val="0"/>
+          <w:numId w:val="8"/>
+        </w:numPr>
+        <w:shd w:val="clear" w:color="auto" w:fill="FFFFFF"/>
+        <w:spacing w:before="480" w:after="180"/>
+        <w:rPr>
+          <w:rFonts w:asciiTheme="minorHAnsi" w:eastAsiaTheme="minorHAnsi" w:hAnsiTheme="minorHAnsi" w:cstheme="minorBidi"/>
+          <w:b/>
+          <w:color w:val="auto"/>
+          <w:sz w:val="22"/>
+          <w:szCs w:val="22"/>
+        </w:rPr>
+      </w:pPr>
+      <w:r>
+        <w:rPr>
+          <w:rFonts w:asciiTheme="minorHAnsi" w:eastAsiaTheme="minorHAnsi" w:hAnsiTheme="minorHAnsi" w:cstheme="minorBidi"/>
+          <w:b/>
+          <w:color w:val="auto"/>
+          <w:sz w:val="22"/>
+          <w:szCs w:val="22"/>
+        </w:rPr>
         <w:t>Main characteristics of the Cloud-Native model</w:t>
       </w:r>
     </w:p>
@@ -1628,6 +1876,8 @@
     </w:p>
     <w:p>
       <w:pPr>
+        <w:pStyle w:val="ListParagraph"/>
+        <w:ind w:left="1080"/>
         <w:rPr>
           <w:bCs/>
         </w:rPr>
@@ -1635,6 +1885,8 @@
     </w:p>
     <w:p>
       <w:pPr>
+        <w:pStyle w:val="ListParagraph"/>
+        <w:ind w:left="1080"/>
         <w:rPr>
           <w:bCs/>
         </w:rPr>
@@ -1642,85 +1894,29 @@
     </w:p>
     <w:p>
       <w:pPr>
-        <w:rPr>
-          <w:bCs/>
-        </w:rPr>
-      </w:pPr>
-    </w:p>
-    <w:p>
-      <w:pPr>
-        <w:rPr>
-          <w:bCs/>
-        </w:rPr>
-      </w:pPr>
-    </w:p>
-    <w:p>
-      <w:pPr>
-        <w:rPr>
-          <w:bCs/>
-        </w:rPr>
-      </w:pPr>
-    </w:p>
-    <w:p>
-      <w:pPr>
-        <w:rPr>
-          <w:bCs/>
-        </w:rPr>
-      </w:pPr>
-    </w:p>
-    <w:p>
-      <w:pPr>
-        <w:rPr>
-          <w:bCs/>
-        </w:rPr>
-      </w:pPr>
-    </w:p>
-    <w:p>
-      <w:pPr>
-        <w:rPr>
-          <w:bCs/>
-        </w:rPr>
-      </w:pPr>
-    </w:p>
-    <w:p>
-      <w:pPr>
-        <w:rPr>
-          <w:bCs/>
-        </w:rPr>
-      </w:pPr>
-    </w:p>
-    <w:p>
-      <w:pPr>
-        <w:rPr>
-          <w:bCs/>
-        </w:rPr>
-      </w:pPr>
-    </w:p>
-    <w:p>
-      <w:pPr>
-        <w:rPr>
-          <w:bCs/>
-        </w:rPr>
-      </w:pPr>
-    </w:p>
-    <w:p>
-      <w:pPr>
-        <w:rPr>
-          <w:rFonts w:asciiTheme="majorHAnsi" w:eastAsiaTheme="majorEastAsia" w:hAnsiTheme="majorHAnsi" w:cstheme="majorBidi"/>
-          <w:color w:val="2E74B5" w:themeColor="accent1" w:themeShade="BF"/>
-          <w:sz w:val="32"/>
-          <w:szCs w:val="32"/>
-        </w:rPr>
-      </w:pPr>
-      <w:r>
-        <w:rPr>
-          <w:rFonts w:asciiTheme="majorHAnsi" w:eastAsiaTheme="majorEastAsia" w:hAnsiTheme="majorHAnsi" w:cstheme="majorBidi"/>
-          <w:color w:val="2E74B5" w:themeColor="accent1" w:themeShade="BF"/>
-          <w:sz w:val="32"/>
-          <w:szCs w:val="32"/>
-        </w:rPr>
-        <w:lastRenderedPageBreak/>
-        <w:t xml:space="preserve">Pricing </w:t>
+        <w:ind w:left="720"/>
+      </w:pPr>
+    </w:p>
+    <w:p>
+      <w:pPr>
+        <w:ind w:left="720"/>
+      </w:pPr>
+    </w:p>
+    <w:p>
+      <w:pPr>
+        <w:pStyle w:val="Heading1"/>
+      </w:pPr>
+      <w:r>
+        <w:t>Pricing</w:t>
+      </w:r>
+    </w:p>
+    <w:p/>
+    <w:p>
+      <w:pPr>
+        <w:pStyle w:val="Heading2"/>
+      </w:pPr>
+      <w:r>
+        <w:t>For .NET Applications</w:t>
       </w:r>
     </w:p>
     <w:p>
@@ -2321,6 +2517,16 @@
         </w:tc>
       </w:tr>
     </w:tbl>
+    <w:p/>
+    <w:p/>
+    <w:p/>
+    <w:p/>
+    <w:p/>
+    <w:p/>
+    <w:p/>
+    <w:p/>
+    <w:p/>
+    <w:p/>
     <w:p>
       <w:pPr>
         <w:pStyle w:val="ListParagraph"/>
@@ -2336,7 +2542,7 @@
         <w:rPr>
           <w:bCs/>
         </w:rPr>
-        <w:t xml:space="preserve"> Azure Costing</w:t>
+        <w:t>Azure Costing</w:t>
       </w:r>
     </w:p>
     <w:p>
@@ -2346,33 +2552,331 @@
         </w:rPr>
       </w:pPr>
     </w:p>
-    <w:p>
-      <w:pPr>
-        <w:pStyle w:val="ListParagraph"/>
-        <w:ind w:left="1080"/>
-        <w:rPr>
-          <w:bCs/>
-        </w:rPr>
-      </w:pPr>
-    </w:p>
-    <w:p>
-      <w:pPr>
-        <w:pStyle w:val="ListParagraph"/>
-        <w:ind w:left="1080"/>
-        <w:rPr>
-          <w:bCs/>
-        </w:rPr>
-      </w:pPr>
-    </w:p>
-    <w:p>
-      <w:pPr>
-        <w:ind w:left="720"/>
-      </w:pPr>
-    </w:p>
-    <w:p>
-      <w:pPr>
-        <w:ind w:left="720"/>
-      </w:pPr>
+    <w:p/>
+    <w:p>
+      <w:pPr>
+        <w:pStyle w:val="Heading2"/>
+      </w:pPr>
+      <w:r>
+        <w:lastRenderedPageBreak/>
+        <w:t>For Java/Open Source Applications</w:t>
+      </w:r>
+    </w:p>
+    <w:p>
+      <w:pPr>
+        <w:pStyle w:val="ListParagraph"/>
+        <w:numPr>
+          <w:ilvl w:val="0"/>
+          <w:numId w:val="8"/>
+        </w:numPr>
+      </w:pPr>
+      <w:r>
+        <w:t xml:space="preserve">AWS offers a pay as you go model for billing, and most of AWS services have a per second cost. </w:t>
+      </w:r>
+    </w:p>
+    <w:tbl>
+      <w:tblPr>
+        <w:tblStyle w:val="TableGrid"/>
+        <w:tblW w:w="10060" w:type="dxa"/>
+        <w:tblLook w:val="04A0" w:firstRow="1" w:lastRow="0" w:firstColumn="1" w:lastColumn="0" w:noHBand="0" w:noVBand="1"/>
+      </w:tblPr>
+      <w:tblGrid>
+        <w:gridCol w:w="1932"/>
+        <w:gridCol w:w="1676"/>
+        <w:gridCol w:w="1741"/>
+        <w:gridCol w:w="2295"/>
+        <w:gridCol w:w="2416"/>
+      </w:tblGrid>
+      <w:tr>
+        <w:trPr>
+          <w:trHeight w:val="300"/>
+        </w:trPr>
+        <w:tc>
+          <w:tcPr>
+            <w:tcW w:w="1932" w:type="dxa"/>
+            <w:hideMark/>
+          </w:tcPr>
+          <w:p>
+            <w:pPr>
+              <w:rPr>
+                <w:b/>
+                <w:bCs/>
+              </w:rPr>
+            </w:pPr>
+            <w:r>
+              <w:rPr>
+                <w:b/>
+                <w:bCs/>
+              </w:rPr>
+              <w:t>Technology</w:t>
+            </w:r>
+          </w:p>
+        </w:tc>
+        <w:tc>
+          <w:tcPr>
+            <w:tcW w:w="1676" w:type="dxa"/>
+            <w:hideMark/>
+          </w:tcPr>
+          <w:p>
+            <w:pPr>
+              <w:rPr>
+                <w:b/>
+                <w:bCs/>
+              </w:rPr>
+            </w:pPr>
+            <w:r>
+              <w:rPr>
+                <w:b/>
+                <w:bCs/>
+              </w:rPr>
+              <w:t>Required For</w:t>
+            </w:r>
+          </w:p>
+        </w:tc>
+        <w:tc>
+          <w:tcPr>
+            <w:tcW w:w="1741" w:type="dxa"/>
+            <w:hideMark/>
+          </w:tcPr>
+          <w:p>
+            <w:pPr>
+              <w:rPr>
+                <w:b/>
+                <w:bCs/>
+              </w:rPr>
+            </w:pPr>
+            <w:r>
+              <w:rPr>
+                <w:b/>
+                <w:bCs/>
+              </w:rPr>
+              <w:t>Pricing</w:t>
+            </w:r>
+          </w:p>
+        </w:tc>
+        <w:tc>
+          <w:tcPr>
+            <w:tcW w:w="2295" w:type="dxa"/>
+            <w:hideMark/>
+          </w:tcPr>
+          <w:p>
+            <w:pPr>
+              <w:rPr>
+                <w:b/>
+                <w:bCs/>
+              </w:rPr>
+            </w:pPr>
+            <w:r>
+              <w:rPr>
+                <w:b/>
+                <w:bCs/>
+              </w:rPr>
+              <w:t>Note</w:t>
+            </w:r>
+          </w:p>
+        </w:tc>
+        <w:tc>
+          <w:tcPr>
+            <w:tcW w:w="2416" w:type="dxa"/>
+            <w:hideMark/>
+          </w:tcPr>
+          <w:p>
+            <w:pPr>
+              <w:rPr>
+                <w:b/>
+                <w:bCs/>
+              </w:rPr>
+            </w:pPr>
+            <w:r>
+              <w:rPr>
+                <w:b/>
+                <w:bCs/>
+              </w:rPr>
+              <w:t xml:space="preserve"> Monthly Cost estimate  </w:t>
+            </w:r>
+          </w:p>
+        </w:tc>
+      </w:tr>
+      <w:tr>
+        <w:trPr>
+          <w:trHeight w:val="300"/>
+        </w:trPr>
+        <w:tc>
+          <w:tcPr>
+            <w:tcW w:w="1932" w:type="dxa"/>
+            <w:hideMark/>
+          </w:tcPr>
+          <w:p>
+            <w:r>
+              <w:t>Jenkins(Client on AWS EC2 Instance)</w:t>
+            </w:r>
+          </w:p>
+        </w:tc>
+        <w:tc>
+          <w:tcPr>
+            <w:tcW w:w="1676" w:type="dxa"/>
+            <w:hideMark/>
+          </w:tcPr>
+          <w:p>
+            <w:r>
+              <w:t>Cloud Optimize, Non Dockerized</w:t>
+            </w:r>
+          </w:p>
+        </w:tc>
+        <w:tc>
+          <w:tcPr>
+            <w:tcW w:w="1741" w:type="dxa"/>
+            <w:hideMark/>
+          </w:tcPr>
+          <w:p>
+            <w:r>
+              <w:t>Only charge for EC2 Instance: ₹3.03/hr</w:t>
+            </w:r>
+          </w:p>
+        </w:tc>
+        <w:tc>
+          <w:tcPr>
+            <w:tcW w:w="2295" w:type="dxa"/>
+            <w:hideMark/>
+          </w:tcPr>
+          <w:p/>
+        </w:tc>
+        <w:tc>
+          <w:tcPr>
+            <w:tcW w:w="2416" w:type="dxa"/>
+            <w:hideMark/>
+          </w:tcPr>
+          <w:p>
+            <w:r>
+              <w:t xml:space="preserve"> ₹                            2,181.60 </w:t>
+            </w:r>
+          </w:p>
+        </w:tc>
+      </w:tr>
+      <w:tr>
+        <w:trPr>
+          <w:trHeight w:val="900"/>
+        </w:trPr>
+        <w:tc>
+          <w:tcPr>
+            <w:tcW w:w="1932" w:type="dxa"/>
+            <w:hideMark/>
+          </w:tcPr>
+          <w:p>
+            <w:r>
+              <w:t>Amazon EKS</w:t>
+            </w:r>
+          </w:p>
+        </w:tc>
+        <w:tc>
+          <w:tcPr>
+            <w:tcW w:w="1676" w:type="dxa"/>
+            <w:hideMark/>
+          </w:tcPr>
+          <w:p>
+            <w:r>
+              <w:t>Cloud Optimized, Dockerized</w:t>
+            </w:r>
+          </w:p>
+        </w:tc>
+        <w:tc>
+          <w:tcPr>
+            <w:tcW w:w="1741" w:type="dxa"/>
+            <w:hideMark/>
+          </w:tcPr>
+          <w:p>
+            <w:r>
+              <w:t>₹13.72/hr For EKS</w:t>
+            </w:r>
+          </w:p>
+        </w:tc>
+        <w:tc>
+          <w:tcPr>
+            <w:tcW w:w="2295" w:type="dxa"/>
+            <w:hideMark/>
+          </w:tcPr>
+          <w:p>
+            <w:r>
+              <w:t xml:space="preserve">Additional charges for resources used:                                   1. 16Gb RAM, 4 Core, t3.xlarge,EC2: ₹12.29/hr                      2. 20Gb Storage, EBS: ₹7.82 per GB/Month                                 </w:t>
+            </w:r>
+          </w:p>
+        </w:tc>
+        <w:tc>
+          <w:tcPr>
+            <w:tcW w:w="2416" w:type="dxa"/>
+            <w:hideMark/>
+          </w:tcPr>
+          <w:p>
+            <w:r>
+              <w:t xml:space="preserve"> ₹                          18,883.60 </w:t>
+            </w:r>
+          </w:p>
+        </w:tc>
+      </w:tr>
+      <w:tr>
+        <w:trPr>
+          <w:trHeight w:val="900"/>
+        </w:trPr>
+        <w:tc>
+          <w:tcPr>
+            <w:tcW w:w="1932" w:type="dxa"/>
+            <w:hideMark/>
+          </w:tcPr>
+          <w:p>
+            <w:r>
+              <w:t>Amazon Elastic Beanstalk</w:t>
+            </w:r>
+          </w:p>
+        </w:tc>
+        <w:tc>
+          <w:tcPr>
+            <w:tcW w:w="1676" w:type="dxa"/>
+            <w:hideMark/>
+          </w:tcPr>
+          <w:p>
+            <w:r>
+              <w:t>Cloud Optimized, Non Dockerized</w:t>
+            </w:r>
+          </w:p>
+        </w:tc>
+        <w:tc>
+          <w:tcPr>
+            <w:tcW w:w="1741" w:type="dxa"/>
+            <w:hideMark/>
+          </w:tcPr>
+          <w:p>
+            <w:r>
+              <w:t>No Additional Cost for EB</w:t>
+            </w:r>
+          </w:p>
+        </w:tc>
+        <w:tc>
+          <w:tcPr>
+            <w:tcW w:w="2295" w:type="dxa"/>
+            <w:hideMark/>
+          </w:tcPr>
+          <w:p>
+            <w:r>
+              <w:t xml:space="preserve">Only charged for resources used, Ex :                                       1. 16Gb RAM, 4 Core, t3.xlarge,EC2: ₹12.29/hr                      2. 20Gb Storage, EBS: ₹7.82 per GB/Month   </w:t>
+            </w:r>
+          </w:p>
+        </w:tc>
+        <w:tc>
+          <w:tcPr>
+            <w:tcW w:w="2416" w:type="dxa"/>
+            <w:hideMark/>
+          </w:tcPr>
+          <w:p>
+            <w:r>
+              <w:t xml:space="preserve"> ₹                            9,005.20 </w:t>
+            </w:r>
+          </w:p>
+        </w:tc>
+      </w:tr>
+    </w:tbl>
+    <w:p>
+      <w:bookmarkStart w:id="0" w:name="_GoBack"/>
+      <w:bookmarkEnd w:id="0"/>
     </w:p>
     <w:sectPr>
       <w:pgSz w:w="11906" w:h="16838"/>
@@ -2385,7 +2889,7 @@
 </file>
 
 <file path=word/endnotes.xml><?xml version="1.0" encoding="utf-8"?>
-<w:endnotes xmlns:wpc="http://schemas.microsoft.com/office/word/2010/wordprocessingCanvas" xmlns:cx="http://schemas.microsoft.com/office/drawing/2014/chartex" xmlns:mc="http://schemas.openxmlformats.org/markup-compatibility/2006" xmlns:o="urn:schemas-microsoft-com:office:office" xmlns:r="http://schemas.openxmlformats.org/officeDocument/2006/relationships" xmlns:m="http://schemas.openxmlformats.org/officeDocument/2006/math" xmlns:v="urn:schemas-microsoft-com:vml" xmlns:wp14="http://schemas.microsoft.com/office/word/2010/wordprocessingDrawing" xmlns:wp="http://schemas.openxmlformats.org/drawingml/2006/wordprocessingDrawing" xmlns:w10="urn:schemas-microsoft-com:office:word" xmlns:w="http://schemas.openxmlformats.org/wordprocessingml/2006/main" xmlns:w14="http://schemas.microsoft.com/office/word/2010/wordml" xmlns:w15="http://schemas.microsoft.com/office/word/2012/wordml" xmlns:w16se="http://schemas.microsoft.com/office/word/2015/wordml/symex" xmlns:wpg="http://schemas.microsoft.com/office/word/2010/wordprocessingGroup" xmlns:wpi="http://schemas.microsoft.com/office/word/2010/wordprocessingInk" xmlns:wne="http://schemas.microsoft.com/office/word/2006/wordml" xmlns:wps="http://schemas.microsoft.com/office/word/2010/wordprocessingShape" mc:Ignorable="w14 w15 w16se wp14">
+<w:endnotes xmlns:wpc="http://schemas.microsoft.com/office/word/2010/wordprocessingCanvas" xmlns:cx="http://schemas.microsoft.com/office/drawing/2014/chartex" xmlns:cx1="http://schemas.microsoft.com/office/drawing/2015/9/8/chartex" xmlns:mc="http://schemas.openxmlformats.org/markup-compatibility/2006" xmlns:o="urn:schemas-microsoft-com:office:office" xmlns:r="http://schemas.openxmlformats.org/officeDocument/2006/relationships" xmlns:m="http://schemas.openxmlformats.org/officeDocument/2006/math" xmlns:v="urn:schemas-microsoft-com:vml" xmlns:wp14="http://schemas.microsoft.com/office/word/2010/wordprocessingDrawing" xmlns:wp="http://schemas.openxmlformats.org/drawingml/2006/wordprocessingDrawing" xmlns:w10="urn:schemas-microsoft-com:office:word" xmlns:w="http://schemas.openxmlformats.org/wordprocessingml/2006/main" xmlns:w14="http://schemas.microsoft.com/office/word/2010/wordml" xmlns:w15="http://schemas.microsoft.com/office/word/2012/wordml" xmlns:w16se="http://schemas.microsoft.com/office/word/2015/wordml/symex" xmlns:wpg="http://schemas.microsoft.com/office/word/2010/wordprocessingGroup" xmlns:wpi="http://schemas.microsoft.com/office/word/2010/wordprocessingInk" xmlns:wne="http://schemas.microsoft.com/office/word/2006/wordml" xmlns:wps="http://schemas.microsoft.com/office/word/2010/wordprocessingShape" mc:Ignorable="w14 w15 w16se wp14">
   <w:endnote w:type="separator" w:id="-1">
     <w:p>
       <w:pPr>
@@ -2410,7 +2914,7 @@
 </file>
 
 <file path=word/footnotes.xml><?xml version="1.0" encoding="utf-8"?>
-<w:footnotes xmlns:wpc="http://schemas.microsoft.com/office/word/2010/wordprocessingCanvas" xmlns:cx="http://schemas.microsoft.com/office/drawing/2014/chartex" xmlns:mc="http://schemas.openxmlformats.org/markup-compatibility/2006" xmlns:o="urn:schemas-microsoft-com:office:office" xmlns:r="http://schemas.openxmlformats.org/officeDocument/2006/relationships" xmlns:m="http://schemas.openxmlformats.org/officeDocument/2006/math" xmlns:v="urn:schemas-microsoft-com:vml" xmlns:wp14="http://schemas.microsoft.com/office/word/2010/wordprocessingDrawing" xmlns:wp="http://schemas.openxmlformats.org/drawingml/2006/wordprocessingDrawing" xmlns:w10="urn:schemas-microsoft-com:office:word" xmlns:w="http://schemas.openxmlformats.org/wordprocessingml/2006/main" xmlns:w14="http://schemas.microsoft.com/office/word/2010/wordml" xmlns:w15="http://schemas.microsoft.com/office/word/2012/wordml" xmlns:w16se="http://schemas.microsoft.com/office/word/2015/wordml/symex" xmlns:wpg="http://schemas.microsoft.com/office/word/2010/wordprocessingGroup" xmlns:wpi="http://schemas.microsoft.com/office/word/2010/wordprocessingInk" xmlns:wne="http://schemas.microsoft.com/office/word/2006/wordml" xmlns:wps="http://schemas.microsoft.com/office/word/2010/wordprocessingShape" mc:Ignorable="w14 w15 w16se wp14">
+<w:footnotes xmlns:wpc="http://schemas.microsoft.com/office/word/2010/wordprocessingCanvas" xmlns:cx="http://schemas.microsoft.com/office/drawing/2014/chartex" xmlns:cx1="http://schemas.microsoft.com/office/drawing/2015/9/8/chartex" xmlns:mc="http://schemas.openxmlformats.org/markup-compatibility/2006" xmlns:o="urn:schemas-microsoft-com:office:office" xmlns:r="http://schemas.openxmlformats.org/officeDocument/2006/relationships" xmlns:m="http://schemas.openxmlformats.org/officeDocument/2006/math" xmlns:v="urn:schemas-microsoft-com:vml" xmlns:wp14="http://schemas.microsoft.com/office/word/2010/wordprocessingDrawing" xmlns:wp="http://schemas.openxmlformats.org/drawingml/2006/wordprocessingDrawing" xmlns:w10="urn:schemas-microsoft-com:office:word" xmlns:w="http://schemas.openxmlformats.org/wordprocessingml/2006/main" xmlns:w14="http://schemas.microsoft.com/office/word/2010/wordml" xmlns:w15="http://schemas.microsoft.com/office/word/2012/wordml" xmlns:w16se="http://schemas.microsoft.com/office/word/2015/wordml/symex" xmlns:wpg="http://schemas.microsoft.com/office/word/2010/wordprocessingGroup" xmlns:wpi="http://schemas.microsoft.com/office/word/2010/wordprocessingInk" xmlns:wne="http://schemas.microsoft.com/office/word/2006/wordml" xmlns:wps="http://schemas.microsoft.com/office/word/2010/wordprocessingShape" mc:Ignorable="w14 w15 w16se wp14">
   <w:footnote w:type="separator" w:id="-1">
     <w:p>
       <w:pPr>
@@ -2435,7 +2939,7 @@
 </file>
 
 <file path=word/numbering.xml><?xml version="1.0" encoding="utf-8"?>
-<w:numbering xmlns:wpc="http://schemas.microsoft.com/office/word/2010/wordprocessingCanvas" xmlns:cx="http://schemas.microsoft.com/office/drawing/2014/chartex" xmlns:mc="http://schemas.openxmlformats.org/markup-compatibility/2006" xmlns:o="urn:schemas-microsoft-com:office:office" xmlns:r="http://schemas.openxmlformats.org/officeDocument/2006/relationships" xmlns:m="http://schemas.openxmlformats.org/officeDocument/2006/math" xmlns:v="urn:schemas-microsoft-com:vml" xmlns:wp14="http://schemas.microsoft.com/office/word/2010/wordprocessingDrawing" xmlns:wp="http://schemas.openxmlformats.org/drawingml/2006/wordprocessingDrawing" xmlns:w10="urn:schemas-microsoft-com:office:word" xmlns:w="http://schemas.openxmlformats.org/wordprocessingml/2006/main" xmlns:w14="http://schemas.microsoft.com/office/word/2010/wordml" xmlns:w15="http://schemas.microsoft.com/office/word/2012/wordml" xmlns:w16se="http://schemas.microsoft.com/office/word/2015/wordml/symex" xmlns:wpg="http://schemas.microsoft.com/office/word/2010/wordprocessingGroup" xmlns:wpi="http://schemas.microsoft.com/office/word/2010/wordprocessingInk" xmlns:wne="http://schemas.microsoft.com/office/word/2006/wordml" xmlns:wps="http://schemas.microsoft.com/office/word/2010/wordprocessingShape" mc:Ignorable="w14 w15 w16se wp14">
+<w:numbering xmlns:wpc="http://schemas.microsoft.com/office/word/2010/wordprocessingCanvas" xmlns:cx="http://schemas.microsoft.com/office/drawing/2014/chartex" xmlns:cx1="http://schemas.microsoft.com/office/drawing/2015/9/8/chartex" xmlns:mc="http://schemas.openxmlformats.org/markup-compatibility/2006" xmlns:o="urn:schemas-microsoft-com:office:office" xmlns:r="http://schemas.openxmlformats.org/officeDocument/2006/relationships" xmlns:m="http://schemas.openxmlformats.org/officeDocument/2006/math" xmlns:v="urn:schemas-microsoft-com:vml" xmlns:wp14="http://schemas.microsoft.com/office/word/2010/wordprocessingDrawing" xmlns:wp="http://schemas.openxmlformats.org/drawingml/2006/wordprocessingDrawing" xmlns:w10="urn:schemas-microsoft-com:office:word" xmlns:w="http://schemas.openxmlformats.org/wordprocessingml/2006/main" xmlns:w14="http://schemas.microsoft.com/office/word/2010/wordml" xmlns:w15="http://schemas.microsoft.com/office/word/2012/wordml" xmlns:w16se="http://schemas.microsoft.com/office/word/2015/wordml/symex" xmlns:wpg="http://schemas.microsoft.com/office/word/2010/wordprocessingGroup" xmlns:wpi="http://schemas.microsoft.com/office/word/2010/wordprocessingInk" xmlns:wne="http://schemas.microsoft.com/office/word/2006/wordml" xmlns:wps="http://schemas.microsoft.com/office/word/2010/wordprocessingShape" mc:Ignorable="w14 w15 w16se wp14">
   <w:abstractNum w:abstractNumId="0" w15:restartNumberingAfterBreak="0">
     <w:nsid w:val="03493E89"/>
     <w:multiLevelType w:val="hybridMultilevel"/>
@@ -2873,17 +3377,17 @@
   <w:abstractNum w:abstractNumId="4" w15:restartNumberingAfterBreak="0">
     <w:nsid w:val="68037D54"/>
     <w:multiLevelType w:val="hybridMultilevel"/>
-    <w:tmpl w:val="92821112"/>
-    <w:lvl w:ilvl="0" w:tplc="40090001">
-      <w:start w:val="1"/>
-      <w:numFmt w:val="bullet"/>
-      <w:lvlText w:val=""/>
+    <w:tmpl w:val="5D7A9554"/>
+    <w:lvl w:ilvl="0" w:tplc="40090003">
+      <w:start w:val="1"/>
+      <w:numFmt w:val="bullet"/>
+      <w:lvlText w:val="o"/>
       <w:lvlJc w:val="left"/>
       <w:pPr>
         <w:ind w:left="720" w:hanging="360"/>
       </w:pPr>
       <w:rPr>
-        <w:rFonts w:ascii="Symbol" w:hAnsi="Symbol" w:hint="default"/>
+        <w:rFonts w:ascii="Courier New" w:hAnsi="Courier New" w:cs="Courier New" w:hint="default"/>
       </w:rPr>
     </w:lvl>
     <w:lvl w:ilvl="1" w:tplc="40090003" w:tentative="1">
@@ -3784,7 +4288,6 @@
   <w:style w:type="character" w:default="1" w:styleId="DefaultParagraphFont">
     <w:name w:val="Default Paragraph Font"/>
     <w:uiPriority w:val="1"/>
-    <w:semiHidden/>
     <w:unhideWhenUsed/>
   </w:style>
   <w:style w:type="table" w:default="1" w:styleId="TableNormal">

</xml_diff>